<commit_message>
A few minor doc updates
minor tweaks to documentation before submitting
</commit_message>
<xml_diff>
--- a/Documentation/GDD/GDD.docx
+++ b/Documentation/GDD/GDD.docx
@@ -17,15 +17,13 @@
         </w:rPr>
         <w:t xml:space="preserve">Carrot Quest: </w:t>
       </w:r>
-      <w:proofErr w:type="gramStart"/>
       <w:r>
         <w:rPr>
           <w:sz w:val="36"/>
           <w:szCs w:val="36"/>
         </w:rPr>
-        <w:t>the</w:t>
-      </w:r>
-      <w:proofErr w:type="gramEnd"/>
+        <w:t>The</w:t>
+      </w:r>
       <w:r>
         <w:rPr>
           <w:sz w:val="36"/>
@@ -232,20 +230,7 @@
           <w:szCs w:val="32"/>
           <w:u w:val="single"/>
         </w:rPr>
-        <w:t xml:space="preserve">TABLE OF </w:t>
-      </w:r>
-      <w:commentRangeStart w:id="0"/>
-      <w:r>
-        <w:rPr>
-          <w:sz w:val="32"/>
-          <w:szCs w:val="32"/>
-          <w:u w:val="single"/>
-        </w:rPr>
-        <w:t>CONTENTS</w:t>
-      </w:r>
-      <w:commentRangeEnd w:id="0"/>
-      <w:r>
-        <w:commentReference w:id="0"/>
+        <w:t>TABLE OF CONTENTS</w:t>
       </w:r>
     </w:p>
     <w:sdt>
@@ -1959,14 +1944,14 @@
       <w:pPr>
         <w:pStyle w:val="Heading3"/>
       </w:pPr>
-      <w:bookmarkStart w:id="1" w:name="_tnuyfn4wd0wi" w:colFirst="0" w:colLast="0"/>
-      <w:bookmarkEnd w:id="1"/>
+      <w:bookmarkStart w:id="0" w:name="_tnuyfn4wd0wi" w:colFirst="0" w:colLast="0"/>
+      <w:bookmarkEnd w:id="0"/>
       <w:r>
         <w:br w:type="page"/>
       </w:r>
     </w:p>
     <w:p>
-      <w:hyperlink r:id="rId10" w:anchor="/boardname">
+      <w:hyperlink r:id="rId7" w:anchor="/boardname">
         <w:proofErr w:type="spellStart"/>
         <w:r>
           <w:rPr>
@@ -1989,8 +1974,8 @@
       <w:pPr>
         <w:pStyle w:val="Heading3"/>
       </w:pPr>
-      <w:bookmarkStart w:id="2" w:name="_tibtfr23veep" w:colFirst="0" w:colLast="0"/>
-      <w:bookmarkEnd w:id="2"/>
+      <w:bookmarkStart w:id="1" w:name="_tibtfr23veep" w:colFirst="0" w:colLast="0"/>
+      <w:bookmarkEnd w:id="1"/>
       <w:r>
         <w:t>Gameplay</w:t>
       </w:r>
@@ -2058,8 +2043,8 @@
           <w:szCs w:val="28"/>
         </w:rPr>
       </w:pPr>
-      <w:bookmarkStart w:id="3" w:name="_4sxx7q5vnfvu" w:colFirst="0" w:colLast="0"/>
-      <w:bookmarkEnd w:id="3"/>
+      <w:bookmarkStart w:id="2" w:name="_4sxx7q5vnfvu" w:colFirst="0" w:colLast="0"/>
+      <w:bookmarkEnd w:id="2"/>
       <w:r>
         <w:rPr>
           <w:b/>
@@ -2188,8 +2173,8 @@
       <w:pPr>
         <w:pStyle w:val="Heading4"/>
       </w:pPr>
-      <w:bookmarkStart w:id="4" w:name="_gd7qisifn8oa" w:colFirst="0" w:colLast="0"/>
-      <w:bookmarkEnd w:id="4"/>
+      <w:bookmarkStart w:id="3" w:name="_gd7qisifn8oa" w:colFirst="0" w:colLast="0"/>
+      <w:bookmarkEnd w:id="3"/>
       <w:r>
         <w:rPr>
           <w:b/>
@@ -2197,7 +2182,16 @@
           <w:sz w:val="28"/>
           <w:szCs w:val="28"/>
         </w:rPr>
-        <w:t>Gameplay Ideas:</w:t>
+        <w:t>Super Stretch Goals</w:t>
+      </w:r>
+      <w:r>
+        <w:rPr>
+          <w:b/>
+          <w:color w:val="434343"/>
+          <w:sz w:val="28"/>
+          <w:szCs w:val="28"/>
+        </w:rPr>
+        <w:t>:</w:t>
       </w:r>
     </w:p>
     <w:p>
@@ -2287,9 +2281,10 @@
       <w:pPr>
         <w:pStyle w:val="Heading3"/>
       </w:pPr>
-      <w:bookmarkStart w:id="5" w:name="_jn1tikd4dw4s" w:colFirst="0" w:colLast="0"/>
-      <w:bookmarkEnd w:id="5"/>
-      <w:r>
+      <w:bookmarkStart w:id="4" w:name="_jn1tikd4dw4s" w:colFirst="0" w:colLast="0"/>
+      <w:bookmarkEnd w:id="4"/>
+      <w:r>
+        <w:lastRenderedPageBreak/>
         <w:t>Items / Equipment</w:t>
       </w:r>
     </w:p>
@@ -2303,8 +2298,8 @@
           <w:szCs w:val="28"/>
         </w:rPr>
       </w:pPr>
-      <w:bookmarkStart w:id="6" w:name="_w18z5b9eiqco" w:colFirst="0" w:colLast="0"/>
-      <w:bookmarkEnd w:id="6"/>
+      <w:bookmarkStart w:id="5" w:name="_w18z5b9eiqco" w:colFirst="0" w:colLast="0"/>
+      <w:bookmarkEnd w:id="5"/>
       <w:r>
         <w:rPr>
           <w:b/>
@@ -2401,8 +2396,8 @@
           <w:szCs w:val="28"/>
         </w:rPr>
       </w:pPr>
-      <w:bookmarkStart w:id="7" w:name="_g4oronlwwvo" w:colFirst="0" w:colLast="0"/>
-      <w:bookmarkEnd w:id="7"/>
+      <w:bookmarkStart w:id="6" w:name="_g4oronlwwvo" w:colFirst="0" w:colLast="0"/>
+      <w:bookmarkEnd w:id="6"/>
       <w:r>
         <w:rPr>
           <w:b/>
@@ -2422,8 +2417,8 @@
       <w:pPr>
         <w:pStyle w:val="Heading5"/>
       </w:pPr>
-      <w:bookmarkStart w:id="8" w:name="_22lpijyu35ux" w:colFirst="0" w:colLast="0"/>
-      <w:bookmarkEnd w:id="8"/>
+      <w:bookmarkStart w:id="7" w:name="_22lpijyu35ux" w:colFirst="0" w:colLast="0"/>
+      <w:bookmarkEnd w:id="7"/>
       <w:r>
         <w:t>Ranged:</w:t>
       </w:r>
@@ -2483,8 +2478,8 @@
       <w:pPr>
         <w:pStyle w:val="Heading5"/>
       </w:pPr>
-      <w:bookmarkStart w:id="9" w:name="_5yjinquoepre" w:colFirst="0" w:colLast="0"/>
-      <w:bookmarkEnd w:id="9"/>
+      <w:bookmarkStart w:id="8" w:name="_5yjinquoepre" w:colFirst="0" w:colLast="0"/>
+      <w:bookmarkEnd w:id="8"/>
       <w:r>
         <w:t>Melee:</w:t>
       </w:r>
@@ -2575,8 +2570,8 @@
           <w:szCs w:val="28"/>
         </w:rPr>
       </w:pPr>
-      <w:bookmarkStart w:id="10" w:name="_tc3znhl9ae3n" w:colFirst="0" w:colLast="0"/>
-      <w:bookmarkEnd w:id="10"/>
+      <w:bookmarkStart w:id="9" w:name="_tc3znhl9ae3n" w:colFirst="0" w:colLast="0"/>
+      <w:bookmarkEnd w:id="9"/>
       <w:r>
         <w:rPr>
           <w:b/>
@@ -2683,8 +2678,8 @@
           <w:szCs w:val="28"/>
         </w:rPr>
       </w:pPr>
-      <w:bookmarkStart w:id="11" w:name="_yvu3m4vjt7if" w:colFirst="0" w:colLast="0"/>
-      <w:bookmarkEnd w:id="11"/>
+      <w:bookmarkStart w:id="10" w:name="_yvu3m4vjt7if" w:colFirst="0" w:colLast="0"/>
+      <w:bookmarkEnd w:id="10"/>
       <w:r>
         <w:rPr>
           <w:b/>
@@ -2736,6 +2731,7 @@
         </w:numPr>
       </w:pPr>
       <w:r>
+        <w:lastRenderedPageBreak/>
         <w:t>Sunglasses</w:t>
       </w:r>
     </w:p>
@@ -2806,8 +2802,8 @@
           <w:szCs w:val="28"/>
         </w:rPr>
       </w:pPr>
-      <w:bookmarkStart w:id="12" w:name="_2la7t5i4i717" w:colFirst="0" w:colLast="0"/>
-      <w:bookmarkEnd w:id="12"/>
+      <w:bookmarkStart w:id="11" w:name="_2la7t5i4i717" w:colFirst="0" w:colLast="0"/>
+      <w:bookmarkEnd w:id="11"/>
       <w:r>
         <w:rPr>
           <w:b/>
@@ -2838,29 +2834,66 @@
       <w:pPr>
         <w:pStyle w:val="Heading3"/>
       </w:pPr>
-      <w:bookmarkStart w:id="13" w:name="_5sgmedrswbqh" w:colFirst="0" w:colLast="0"/>
+      <w:bookmarkStart w:id="12" w:name="_5sgmedrswbqh" w:colFirst="0" w:colLast="0"/>
+      <w:bookmarkEnd w:id="12"/>
+      <w:r>
+        <w:t>Enemies</w:t>
+      </w:r>
+    </w:p>
+    <w:p/>
+    <w:p>
+      <w:r>
+        <w:t>Carrot Quest will have a variety of enemies with different behaviors, influenced by their in-game location and the time of day that they show up. There will also be several bosses to challenge the player.</w:t>
+      </w:r>
+      <w:bookmarkStart w:id="13" w:name="_qvteps1h6dcx" w:colFirst="0" w:colLast="0"/>
       <w:bookmarkEnd w:id="13"/>
       <w:r>
-        <w:t>Enemies</w:t>
+        <w:t xml:space="preserve"> Enemies will be spawned at specified points in the overworld, as soon as they see the player they will actively engage and try to defeat the player. If a player is not in sight’s view, the enemy will just be doing </w:t>
+      </w:r>
+      <w:proofErr w:type="gramStart"/>
+      <w:r>
+        <w:t>it’s</w:t>
+      </w:r>
+      <w:proofErr w:type="gramEnd"/>
+      <w:r>
+        <w:t xml:space="preserve"> idle behavior. Enemies, individually are not hard to handle, but the cursed wildlife doesn’t play fair. You will need to be careful to fight against overwhelming numbers while searching for the cure for the Carrot Curse. </w:t>
       </w:r>
     </w:p>
     <w:p/>
     <w:p>
       <w:r>
-        <w:t>Carrot Quest will have a variety of enemies with different behaviors, influenced by their in-game location and the time of day that they show up. There will also be several bosses to challenge the player.</w:t>
-      </w:r>
-      <w:bookmarkStart w:id="14" w:name="_qvteps1h6dcx" w:colFirst="0" w:colLast="0"/>
-      <w:bookmarkEnd w:id="14"/>
-      <w:r>
-        <w:t xml:space="preserve"> Enemies will be spawned at specified points in the overworld, as soon as they see the player they will actively engage and try to defeat the player. If a player is not in sight’s view, the enemy will just be doing </w:t>
+        <w:t>Bullet Bunnies: Ranged pursuit</w:t>
+      </w:r>
+    </w:p>
+    <w:p>
+      <w:r>
+        <w:t>Bear Bunny: Massive Melee</w:t>
+      </w:r>
+    </w:p>
+    <w:p>
+      <w:r>
+        <w:t>Slime: simple contact melee</w:t>
+      </w:r>
+    </w:p>
+    <w:p>
+      <w:r>
+        <w:t xml:space="preserve">Burrow Bunny: pursues player underground, </w:t>
       </w:r>
       <w:proofErr w:type="gramStart"/>
       <w:r>
-        <w:t>it’s</w:t>
+        <w:t>melee</w:t>
       </w:r>
       <w:proofErr w:type="gramEnd"/>
-      <w:r>
-        <w:t xml:space="preserve"> idle behavior. Enemies, individually are not hard to handle, but the cursed wildlife doesn’t play fair. You will need to be careful to fight against overwhelming numbers while searching for the cure for the Carrot Curse. </w:t>
+    </w:p>
+    <w:p/>
+    <w:p>
+      <w:r>
+        <w:t>Bosses:</w:t>
+      </w:r>
+    </w:p>
+    <w:p>
+      <w:r>
+        <w:t>Pitchfork: Massive melee, roar to summon 2 bullet bunnies</w:t>
       </w:r>
     </w:p>
     <w:p>
@@ -2868,6 +2901,7 @@
         <w:rPr>
           <w:noProof/>
         </w:rPr>
+        <w:lastRenderedPageBreak/>
         <w:drawing>
           <wp:inline distT="0" distB="0" distL="0" distR="0" wp14:anchorId="68FCD76F" wp14:editId="00B7511B">
             <wp:extent cx="8934450" cy="5236448"/>
@@ -2886,7 +2920,7 @@
                     </pic:cNvPicPr>
                   </pic:nvPicPr>
                   <pic:blipFill>
-                    <a:blip r:embed="rId11">
+                    <a:blip r:embed="rId8">
                       <a:extLst>
                         <a:ext uri="{28A0092B-C50C-407E-A947-70E740481C1C}">
                           <a14:useLocalDpi xmlns:a14="http://schemas.microsoft.com/office/drawing/2010/main" val="0"/>
@@ -2931,8 +2965,8 @@
       <w:pPr>
         <w:pStyle w:val="Heading3"/>
       </w:pPr>
-      <w:bookmarkStart w:id="15" w:name="_m12msie7x1td" w:colFirst="0" w:colLast="0"/>
-      <w:bookmarkEnd w:id="15"/>
+      <w:bookmarkStart w:id="14" w:name="_m12msie7x1td" w:colFirst="0" w:colLast="0"/>
+      <w:bookmarkEnd w:id="14"/>
       <w:r>
         <w:t>Narrative Design</w:t>
       </w:r>
@@ -2956,7 +2990,11 @@
     <w:p/>
     <w:p>
       <w:r>
-        <w:t>Using cutscenes, dialogue, lore tablets, and changes to the environment, the player will learn about the story and choose how to change it. The player will be given several choices throughout the game that change the outcome of both the main storyline and the minor quests. Choices include branching dialogue, romances, choosing to complete or not complete quests, and making major decisions during the main quest. These choices are often in the form of deciding between text options, with what the player does in the world being a more subtle way of choosing.</w:t>
+        <w:t xml:space="preserve">Using cutscenes, dialogue, lore tablets, and changes to the environment, the player will learn about the story and choose how to change it. The player will be given several choices throughout the game that change the outcome of both the main storyline and the minor quests. </w:t>
+      </w:r>
+      <w:r>
+        <w:lastRenderedPageBreak/>
+        <w:t>Choices include branching dialogue, romances, choosing to complete or not complete quests, and making major decisions during the main quest. These choices are often in the form of deciding between text options, with what the player does in the world being a more subtle way of choosing.</w:t>
       </w:r>
       <w:r>
         <w:br/>
@@ -2995,34 +3033,35 @@
       <w:pPr>
         <w:pStyle w:val="Heading3"/>
       </w:pPr>
-      <w:bookmarkStart w:id="16" w:name="_ayqcavhdneo" w:colFirst="0" w:colLast="0"/>
+      <w:bookmarkStart w:id="15" w:name="_ayqcavhdneo" w:colFirst="0" w:colLast="0"/>
+      <w:bookmarkEnd w:id="15"/>
+      <w:r>
+        <w:lastRenderedPageBreak/>
+        <w:t>Setting</w:t>
+      </w:r>
+    </w:p>
+    <w:p/>
+    <w:p>
+      <w:r>
+        <w:t>Carrot Quest takes place in a land simply known as the Valley, which has many different biomes in it for the character to explore, such as forest, swamp, ice, etc. There are also many crumbling structures from the previous civilization that shed light on the events of the past.</w:t>
+      </w:r>
+    </w:p>
+    <w:p/>
+    <w:p>
+      <w:r>
+        <w:t>The Valley is a land that at first resembles a typical fantasy realm, with magic and swords being the methods of combat. However, new technology has recently come into the hands of the Valley bunnies, who have wasted no time in incorporating it into their society. So, while the simple weapons and magic of the past age are still prevalent, some well-connected bunnies wield guns—such as the Player Character.</w:t>
+      </w:r>
+    </w:p>
+    <w:p>
+      <w:pPr>
+        <w:pStyle w:val="Heading4"/>
+        <w:rPr>
+          <w:b/>
+          <w:color w:val="000000"/>
+        </w:rPr>
+      </w:pPr>
+      <w:bookmarkStart w:id="16" w:name="_oux45raddeeh" w:colFirst="0" w:colLast="0"/>
       <w:bookmarkEnd w:id="16"/>
-      <w:r>
-        <w:t>Setting</w:t>
-      </w:r>
-    </w:p>
-    <w:p/>
-    <w:p>
-      <w:r>
-        <w:t>Carrot Quest takes place in a land simply known as the Valley, which has many different biomes in it for the character to explore, such as forest, swamp, ice, etc. There are also many crumbling structures from the previous civilization that shed light on the events of the past.</w:t>
-      </w:r>
-    </w:p>
-    <w:p/>
-    <w:p>
-      <w:r>
-        <w:t>The Valley is a land that at first resembles a typical fantasy realm, with magic and swords being the methods of combat. However, new technology has recently come into the hands of the Valley bunnies, who have wasted no time in incorporating it into their society. So, while the simple weapons and magic of the past age are still prevalent, some well-connected bunnies wield guns—such as the Player Character.</w:t>
-      </w:r>
-    </w:p>
-    <w:p>
-      <w:pPr>
-        <w:pStyle w:val="Heading4"/>
-        <w:rPr>
-          <w:b/>
-          <w:color w:val="000000"/>
-        </w:rPr>
-      </w:pPr>
-      <w:bookmarkStart w:id="17" w:name="_oux45raddeeh" w:colFirst="0" w:colLast="0"/>
-      <w:bookmarkEnd w:id="17"/>
       <w:r>
         <w:rPr>
           <w:b/>
@@ -3094,6 +3133,7 @@
           <w:sz w:val="20"/>
           <w:szCs w:val="20"/>
         </w:rPr>
+        <w:lastRenderedPageBreak/>
         <w:drawing>
           <wp:inline distT="0" distB="0" distL="0" distR="0" wp14:anchorId="62D780D2" wp14:editId="48DAE997">
             <wp:extent cx="6502400" cy="6446762"/>
@@ -3112,7 +3152,7 @@
                     </pic:cNvPicPr>
                   </pic:nvPicPr>
                   <pic:blipFill>
-                    <a:blip r:embed="rId12">
+                    <a:blip r:embed="rId9">
                       <a:extLst>
                         <a:ext uri="{28A0092B-C50C-407E-A947-70E740481C1C}">
                           <a14:useLocalDpi xmlns:a14="http://schemas.microsoft.com/office/drawing/2010/main" val="0"/>
@@ -3152,75 +3192,71 @@
           <w:color w:val="000000"/>
         </w:rPr>
       </w:pPr>
-      <w:bookmarkStart w:id="18" w:name="_lgn15061xfaq" w:colFirst="0" w:colLast="0"/>
+      <w:bookmarkStart w:id="17" w:name="_lgn15061xfaq" w:colFirst="0" w:colLast="0"/>
+      <w:bookmarkEnd w:id="17"/>
+      <w:r>
+        <w:rPr>
+          <w:b/>
+          <w:color w:val="000000"/>
+        </w:rPr>
+        <w:t>HISTORY</w:t>
+      </w:r>
+    </w:p>
+    <w:p>
+      <w:r>
+        <w:t>In the old days, the Carrot Kingdom ruled over the land. They were powerful enough to combat cats and dragons, and they were very prosperous. The Great Cat Wars are the series of wars waged between the Carrot Kingdom and the cats. With the help of a great ancient warrior, Valor, who wielded the Ancient Sword, the Carrot Kingdom defeated all its would-be predators.</w:t>
+      </w:r>
+    </w:p>
+    <w:p/>
+    <w:p>
+      <w:r>
+        <w:t xml:space="preserve">The Carrot Kingdom drew much of its power from the coveted carrots, the most desired food of all bunnies. They spent much of their time and energy seeking ways to increase their carrot </w:t>
+      </w:r>
+      <w:r>
+        <w:lastRenderedPageBreak/>
+        <w:t>production and the magical power they could draw from carrots. A group known as the Researchers experimented with creating an immortal, everlasting carrot, in order to feed and power the Kingdom eternally. They turned to black magic, sacrificing much in their pursuits.</w:t>
+      </w:r>
+    </w:p>
+    <w:p/>
+    <w:p>
+      <w:r>
+        <w:t>The Researchers eventually succeeded in creating the Ultimate Carrot, but the cost was great. The Ultimate Carrot drove all the bunnies in the Kingdom mad with hunger, which could never be sated, and mutated them slowly into strange beasts. The kingdom fell, and many years passed before bunnies settled in the valley again.</w:t>
+      </w:r>
+    </w:p>
+    <w:p/>
+    <w:p>
+      <w:r>
+        <w:t>When bunnies moved into the area hundreds of years later, they built Bunnyville, a small village of bunnies living over the remains of the Carrot Kingdom. The game starts a few decades after the village is founded, as the Player’s bunny vagabond arrives in the village, and begins to notice something is wrong. The Carrot Curse from the ancient days is slowly taking over.</w:t>
+      </w:r>
+    </w:p>
+    <w:p/>
+    <w:p>
+      <w:pPr>
+        <w:pStyle w:val="Heading4"/>
+        <w:rPr>
+          <w:b/>
+          <w:color w:val="000000"/>
+        </w:rPr>
+      </w:pPr>
+      <w:bookmarkStart w:id="18" w:name="_810qkgouio9d" w:colFirst="0" w:colLast="0"/>
       <w:bookmarkEnd w:id="18"/>
       <w:r>
         <w:rPr>
           <w:b/>
           <w:color w:val="000000"/>
         </w:rPr>
-        <w:t>HISTORY</w:t>
-      </w:r>
-    </w:p>
-    <w:p>
-      <w:r>
-        <w:t>In the old days, the Carrot Kingdom ruled over the land. They were powerful enough to combat cats and dragons, and they were very prosperous. The Great Cat Wars are the series of wars waged between the Carrot Kingdom and the cats. With the help of a great ancient warrior, Valor, who wielded the Ancient Sword, the Carrot Kingdom defeated all its would-be predators.</w:t>
-      </w:r>
-    </w:p>
-    <w:p/>
-    <w:p>
-      <w:r>
-        <w:t>The Carrot Kingdom drew much of its power from the coveted carrots, the most desired food of all bunnies. They spent much of their time and energy seeking ways to increase their carrot production and the magical power they could draw from carrots. A group known as the Researchers experimented with creating an immortal, everlasting carrot, in order to feed and power the Kingdom eternally. They turned to black magic, sacrificing much in their pursuits.</w:t>
-      </w:r>
-    </w:p>
-    <w:p/>
-    <w:p>
-      <w:r>
-        <w:t xml:space="preserve">The Researchers eventually succeeded in creating the Ultimate Carrot, but the cost was great. The Ultimate Carrot drove all the bunnies in the Kingdom mad with hunger, which could never be sated, and mutated them slowly into strange beasts. The kingdom fell, and many years passed </w:t>
-      </w:r>
-      <w:proofErr w:type="spellStart"/>
-      <w:r>
-        <w:t>befores</w:t>
-      </w:r>
-      <w:proofErr w:type="spellEnd"/>
-      <w:r>
-        <w:t xml:space="preserve"> bunnies settled in the valley again.</w:t>
-      </w:r>
-    </w:p>
-    <w:p/>
-    <w:p>
-      <w:r>
-        <w:t>When bunnies moved into the area hundreds of years later, they built Bunnyville, a small village of bunnies living over the remains of the Carrot Kingdom. The game starts a few decades after the village is founded, as the Player’s bunny vagabond arrives in the village, and begins to notice something is wrong. The Carrot Curse from the ancient days is slowly taking over.</w:t>
-      </w:r>
-    </w:p>
-    <w:p/>
-    <w:p>
-      <w:pPr>
-        <w:pStyle w:val="Heading4"/>
-        <w:rPr>
-          <w:b/>
+        <w:t>FACTIONS</w:t>
+      </w:r>
+    </w:p>
+    <w:p>
+      <w:pPr>
+        <w:pStyle w:val="Heading5"/>
+        <w:rPr>
           <w:color w:val="000000"/>
         </w:rPr>
       </w:pPr>
-      <w:bookmarkStart w:id="19" w:name="_810qkgouio9d" w:colFirst="0" w:colLast="0"/>
+      <w:bookmarkStart w:id="19" w:name="_lh8dncav56wb" w:colFirst="0" w:colLast="0"/>
       <w:bookmarkEnd w:id="19"/>
-      <w:r>
-        <w:rPr>
-          <w:b/>
-          <w:color w:val="000000"/>
-        </w:rPr>
-        <w:t>FACTIONS</w:t>
-      </w:r>
-    </w:p>
-    <w:p>
-      <w:pPr>
-        <w:pStyle w:val="Heading5"/>
-        <w:rPr>
-          <w:color w:val="000000"/>
-        </w:rPr>
-      </w:pPr>
-      <w:bookmarkStart w:id="20" w:name="_lh8dncav56wb" w:colFirst="0" w:colLast="0"/>
-      <w:bookmarkEnd w:id="20"/>
       <w:r>
         <w:rPr>
           <w:color w:val="000000"/>
@@ -3248,18 +3284,40 @@
           <w:color w:val="000000"/>
         </w:rPr>
       </w:pPr>
-      <w:bookmarkStart w:id="21" w:name="_7qu6wshugmfg" w:colFirst="0" w:colLast="0"/>
+      <w:bookmarkStart w:id="20" w:name="_7qu6wshugmfg" w:colFirst="0" w:colLast="0"/>
+      <w:bookmarkEnd w:id="20"/>
+      <w:r>
+        <w:rPr>
+          <w:color w:val="000000"/>
+        </w:rPr>
+        <w:t>CARROT KINGDOM:</w:t>
+      </w:r>
+    </w:p>
+    <w:p>
+      <w:r>
+        <w:t>The fallen previous civilization, an ancient and powerful kingdom of bunnies. Their hubris brought about the Carrot Curse. The Carrot Kingdom was large and prosperous, and their warriors were powerful enough to challenge and defeat many predators, such as the cats.</w:t>
+      </w:r>
+    </w:p>
+    <w:p/>
+    <w:p>
+      <w:pPr>
+        <w:pStyle w:val="Heading5"/>
+        <w:rPr>
+          <w:color w:val="000000"/>
+        </w:rPr>
+      </w:pPr>
+      <w:bookmarkStart w:id="21" w:name="_u9bdhd6andrk" w:colFirst="0" w:colLast="0"/>
       <w:bookmarkEnd w:id="21"/>
       <w:r>
         <w:rPr>
           <w:color w:val="000000"/>
         </w:rPr>
-        <w:t>CARROT KINGDOM:</w:t>
-      </w:r>
-    </w:p>
-    <w:p>
-      <w:r>
-        <w:t>The fallen previous civilization, an ancient and powerful kingdom of bunnies. Their hubris brought about the Carrot Curse. The Carrot Kingdom was large and prosperous, and their warriors were powerful enough to challenge and defeat many predators, such as the cats.</w:t>
+        <w:t>CATS:</w:t>
+      </w:r>
+    </w:p>
+    <w:p>
+      <w:r>
+        <w:t>There aren’t many cats compared to bunnies, but they are powerful predators. The bunnies fear them and try to avoid them whenever possible, except for the Carrot Kingdom, which fought back against them. The cats are self-serving and rarely work together, and enjoy manipulating bunnies from afar.</w:t>
       </w:r>
     </w:p>
     <w:p/>
@@ -3270,18 +3328,22 @@
           <w:color w:val="000000"/>
         </w:rPr>
       </w:pPr>
-      <w:bookmarkStart w:id="22" w:name="_u9bdhd6andrk" w:colFirst="0" w:colLast="0"/>
+      <w:bookmarkStart w:id="22" w:name="_hx3mt2km2f70" w:colFirst="0" w:colLast="0"/>
       <w:bookmarkEnd w:id="22"/>
       <w:r>
         <w:rPr>
           <w:color w:val="000000"/>
         </w:rPr>
-        <w:t>CATS:</w:t>
-      </w:r>
-    </w:p>
-    <w:p>
-      <w:r>
-        <w:t>There aren’t many cats compared to bunnies, but they are powerful predators. The bunnies fear them and try to avoid them whenever possible, except for the Carrot Kingdom, which fought back against them. The cats are self-serving and rarely work together, and enjoy manipulating bunnies from afar.</w:t>
+        <w:t>DRAGONS:</w:t>
+      </w:r>
+    </w:p>
+    <w:p>
+      <w:r>
+        <w:t xml:space="preserve">The dragons are a species of giant worm that used to dominate an area known as the Dragon Paths. The bunnies mostly regarded them as a powerful force of nature, beyond understanding and extremely deadly. The dragons never responded to any form of communication, and burrowed furrows in the earth and stone wherever they went. The Carrot Kingdom often sent </w:t>
+      </w:r>
+      <w:r>
+        <w:lastRenderedPageBreak/>
+        <w:t>bunny knights to slay dragons, in order to claim more territory or prevent them from destroying bunny structures.</w:t>
       </w:r>
     </w:p>
     <w:p/>
@@ -3292,18 +3354,18 @@
           <w:color w:val="000000"/>
         </w:rPr>
       </w:pPr>
-      <w:bookmarkStart w:id="23" w:name="_hx3mt2km2f70" w:colFirst="0" w:colLast="0"/>
+      <w:bookmarkStart w:id="23" w:name="_5odfkh3d6u1f" w:colFirst="0" w:colLast="0"/>
       <w:bookmarkEnd w:id="23"/>
       <w:r>
         <w:rPr>
           <w:color w:val="000000"/>
         </w:rPr>
-        <w:t>DRAGONS:</w:t>
-      </w:r>
-    </w:p>
-    <w:p>
-      <w:r>
-        <w:t>The dragons are a species of giant worm that used to dominate an area known as the Dragon Paths. The bunnies mostly regarded them as a powerful force of nature, beyond understanding and extremely deadly. The dragons never responded to any form of communication, and burrowed furrows in the earth and stone wherever they went. The Carrot Kingdom often sent bunny knights to slay dragons, in order to claim more territory or prevent them from destroying bunny structures.</w:t>
+        <w:t>CURSED:</w:t>
+      </w:r>
+    </w:p>
+    <w:p>
+      <w:r>
+        <w:t>The Cursed are those bunnies who have been overcome with the Carrot Curse. They can’t think of anything other than how hungry they are. Their greatest desire is to eat carrots, but they will eat anything to reduce their hunger. The longer a bunny spends overtaken by the curse, the more their body mutates based on their environment and what they eat, until they are hardly recognizable. The curse can sustain their bodies far past the point of death.</w:t>
       </w:r>
     </w:p>
     <w:p/>
@@ -3314,104 +3376,112 @@
           <w:color w:val="000000"/>
         </w:rPr>
       </w:pPr>
-      <w:bookmarkStart w:id="24" w:name="_5odfkh3d6u1f" w:colFirst="0" w:colLast="0"/>
+      <w:bookmarkStart w:id="24" w:name="_6lo4f61lo7s8" w:colFirst="0" w:colLast="0"/>
       <w:bookmarkEnd w:id="24"/>
       <w:r>
         <w:rPr>
           <w:color w:val="000000"/>
         </w:rPr>
-        <w:t>CURSED:</w:t>
-      </w:r>
-    </w:p>
-    <w:p>
-      <w:r>
-        <w:t>The Cursed are those bunnies who have been overcome with the Carrot Curse. They can’t think of anything other than how hungry they are. Their greatest desire is to eat carrots, but they will eat anything to reduce their hunger. The longer a bunny spends overtaken by the curse, the more their body mutates based on their environment and what they eat, until they are hardly recognizable. The curse can sustain their bodies far past the point of death.</w:t>
+        <w:t>BUNDLERS:</w:t>
+      </w:r>
+    </w:p>
+    <w:p>
+      <w:r>
+        <w:t xml:space="preserve">The Bundlers are a group of hostile bunnies with a very hierarchical social structure. They are led by a massive bunny/bunnies known as the Twins (conjoined twins). They carry bundles of strange objects on their back depending on their role in the Bundler society, which is how they got their name (it could be sticks, bones, </w:t>
+      </w:r>
+      <w:proofErr w:type="spellStart"/>
+      <w:r>
+        <w:t>etc</w:t>
+      </w:r>
+      <w:proofErr w:type="spellEnd"/>
+      <w:r>
+        <w:t xml:space="preserve">). Whether or not the Bundlers are a unique adaptation caused by the Carrot Curse is left a mystery, but it is implied by the way they behave that they are not quite natural bunnies. They mostly keep to themselves except for their Scouts, whose task it is to capture other bunnies they find. </w:t>
+      </w:r>
+    </w:p>
+    <w:p>
+      <w:r>
+        <w:t>The source of their immortality and adaptation to the curse is a cursed spring created by the Researchers before the Kingdom perished. The spring provides “the waters” that change them and keep them from becoming full beasts. They force bunnies to imbibe the water and become one of them.</w:t>
       </w:r>
     </w:p>
     <w:p/>
     <w:p>
       <w:pPr>
+        <w:pStyle w:val="Heading4"/>
+        <w:rPr>
+          <w:b/>
+          <w:color w:val="000000"/>
+        </w:rPr>
+      </w:pPr>
+      <w:bookmarkStart w:id="25" w:name="_81e9rh57b281" w:colFirst="0" w:colLast="0"/>
+      <w:bookmarkEnd w:id="25"/>
+      <w:r>
+        <w:rPr>
+          <w:b/>
+          <w:color w:val="000000"/>
+        </w:rPr>
+        <w:t>CONFLICTS</w:t>
+      </w:r>
+    </w:p>
+    <w:p>
+      <w:pPr>
         <w:pStyle w:val="Heading5"/>
+      </w:pPr>
+      <w:bookmarkStart w:id="26" w:name="_m1n8goq90vza" w:colFirst="0" w:colLast="0"/>
+      <w:bookmarkEnd w:id="26"/>
+      <w:r>
         <w:rPr>
           <w:color w:val="000000"/>
         </w:rPr>
-      </w:pPr>
-      <w:bookmarkStart w:id="25" w:name="_6lo4f61lo7s8" w:colFirst="0" w:colLast="0"/>
-      <w:bookmarkEnd w:id="25"/>
-      <w:r>
+        <w:t>Carrot Kingdom vs Cats:</w:t>
+      </w:r>
+      <w:r>
+        <w:t xml:space="preserve"> </w:t>
+      </w:r>
+    </w:p>
+    <w:p>
+      <w:r>
+        <w:t>The Carrot Kingdom waged war on the cats to protect the bunnies from their predation. Bunnies and cats have been enemies since the dawn of time, and that conflict continues in the present day. The rare encounter the Player can have with a cat will be influenced by this conflict.</w:t>
+      </w:r>
+    </w:p>
+    <w:p/>
+    <w:p>
+      <w:pPr>
+        <w:pStyle w:val="Heading5"/>
         <w:rPr>
           <w:color w:val="000000"/>
         </w:rPr>
-        <w:t>BUNDLERS:</w:t>
-      </w:r>
-    </w:p>
-    <w:p>
-      <w:r>
-        <w:t xml:space="preserve">The Bundlers are a group of hostile bunnies with a very hierarchical social structure. They are led by a massive bunny/bunnies known as the Twins (conjoined twins). They carry bundles of strange objects on their back depending on their role in the Bundler society, which is how they got their name (it could be sticks, bones, </w:t>
-      </w:r>
-      <w:proofErr w:type="spellStart"/>
-      <w:r>
-        <w:t>etc</w:t>
-      </w:r>
-      <w:proofErr w:type="spellEnd"/>
-      <w:r>
-        <w:t xml:space="preserve">). Whether or not the Bundlers are a unique adaptation caused by the Carrot Curse is left a mystery, but it is implied by the way they behave that they are not quite natural bunnies. They mostly keep to themselves except for their Scouts, whose task it is to capture other bunnies they find. </w:t>
-      </w:r>
-    </w:p>
-    <w:p>
-      <w:r>
-        <w:t>The source of their immortality and adaptation to the curse is a cursed spring created by the Researchers before the Kingdom perished. The spring provides “the waters” that change them and keep them from becoming full beasts. They force bunnies to imbibe the water and become one of them.</w:t>
+      </w:pPr>
+      <w:bookmarkStart w:id="27" w:name="_kfdmq2j8mmv6" w:colFirst="0" w:colLast="0"/>
+      <w:bookmarkEnd w:id="27"/>
+      <w:proofErr w:type="gramStart"/>
+      <w:r>
+        <w:rPr>
+          <w:color w:val="000000"/>
+        </w:rPr>
+        <w:t>Bunnies</w:t>
+      </w:r>
+      <w:proofErr w:type="gramEnd"/>
+      <w:r>
+        <w:rPr>
+          <w:color w:val="000000"/>
+        </w:rPr>
+        <w:t xml:space="preserve"> vs Carrot Curse:</w:t>
+      </w:r>
+    </w:p>
+    <w:p>
+      <w:r>
+        <w:t>The bunnies in the game have to contend with the inevitable takeover of the Carrot Curse. It slowly drives them mad throughout the game, and influences their actions. Some try to avoid it in various ways, but it is very hard to resist.</w:t>
       </w:r>
     </w:p>
     <w:p/>
     <w:p>
       <w:pPr>
-        <w:pStyle w:val="Heading4"/>
-        <w:rPr>
-          <w:b/>
+        <w:pStyle w:val="Heading5"/>
+        <w:rPr>
           <w:color w:val="000000"/>
         </w:rPr>
       </w:pPr>
-      <w:bookmarkStart w:id="26" w:name="_81e9rh57b281" w:colFirst="0" w:colLast="0"/>
-      <w:bookmarkEnd w:id="26"/>
-      <w:r>
-        <w:rPr>
-          <w:b/>
-          <w:color w:val="000000"/>
-        </w:rPr>
-        <w:t>CONFLICTS</w:t>
-      </w:r>
-    </w:p>
-    <w:p>
-      <w:pPr>
-        <w:pStyle w:val="Heading5"/>
-      </w:pPr>
-      <w:bookmarkStart w:id="27" w:name="_m1n8goq90vza" w:colFirst="0" w:colLast="0"/>
-      <w:bookmarkEnd w:id="27"/>
-      <w:r>
-        <w:rPr>
-          <w:color w:val="000000"/>
-        </w:rPr>
-        <w:t>Carrot Kingdom vs Cats:</w:t>
-      </w:r>
-      <w:r>
-        <w:t xml:space="preserve"> </w:t>
-      </w:r>
-    </w:p>
-    <w:p>
-      <w:r>
-        <w:t>The Carrot Kingdom waged war on the cats to protect the bunnies from their predation. Bunnies and cats have been enemies since the dawn of time, and that conflict continues in the present day. The rare encounter the Player can have with a cat will be influenced by this conflict.</w:t>
-      </w:r>
-    </w:p>
-    <w:p/>
-    <w:p>
-      <w:pPr>
-        <w:pStyle w:val="Heading5"/>
-        <w:rPr>
-          <w:color w:val="000000"/>
-        </w:rPr>
-      </w:pPr>
-      <w:bookmarkStart w:id="28" w:name="_kfdmq2j8mmv6" w:colFirst="0" w:colLast="0"/>
+      <w:bookmarkStart w:id="28" w:name="_4dgl1tmmxzae" w:colFirst="0" w:colLast="0"/>
       <w:bookmarkEnd w:id="28"/>
       <w:proofErr w:type="gramStart"/>
       <w:r>
@@ -3425,12 +3495,16 @@
         <w:rPr>
           <w:color w:val="000000"/>
         </w:rPr>
-        <w:t xml:space="preserve"> vs Carrot Curse:</w:t>
-      </w:r>
-    </w:p>
-    <w:p>
-      <w:r>
-        <w:t>The bunnies in the game have to contend with the inevitable takeover of the Carrot Curse. It slowly drives them mad throughout the game, and influences their actions. Some try to avoid it in various ways, but it is very hard to resist.</w:t>
+        <w:t xml:space="preserve"> vs Bundlers:</w:t>
+      </w:r>
+    </w:p>
+    <w:p>
+      <w:r>
+        <w:t xml:space="preserve">The Bundlers seek to kidnap other bunnies and induct them into the Bundler society. Bundler society is very hierarchical and caste based, and very brutal. The Bundlers do not ever talk to </w:t>
+      </w:r>
+      <w:r>
+        <w:lastRenderedPageBreak/>
+        <w:t>the bunnies, they only attack them. Bunnies are scared of the Bundlers, which causes some to be afraid to leave Bunnyville despite the Curse.</w:t>
       </w:r>
     </w:p>
     <w:p/>
@@ -3441,26 +3515,40 @@
           <w:color w:val="000000"/>
         </w:rPr>
       </w:pPr>
-      <w:bookmarkStart w:id="29" w:name="_4dgl1tmmxzae" w:colFirst="0" w:colLast="0"/>
+      <w:bookmarkStart w:id="29" w:name="_gmqou2jg4hmu" w:colFirst="0" w:colLast="0"/>
       <w:bookmarkEnd w:id="29"/>
-      <w:proofErr w:type="gramStart"/>
       <w:r>
         <w:rPr>
           <w:color w:val="000000"/>
         </w:rPr>
-        <w:t>Bunnies</w:t>
-      </w:r>
-      <w:proofErr w:type="gramEnd"/>
-      <w:r>
+        <w:t>Player vs Carrot Curse:</w:t>
+      </w:r>
+    </w:p>
+    <w:p>
+      <w:r>
+        <w:t>The Player must also deal with the Carrot Curse. If the Player consumes carrots, they can gain power boosts depending on the type of carrot, but if they eat too many in a day they will black out and wake up somewhere else. The game will keep track of how many carrots the Player eats, and the Player’s appearance, as well as some game events, will change based on it.</w:t>
+      </w:r>
+    </w:p>
+    <w:p/>
+    <w:p>
+      <w:pPr>
+        <w:pStyle w:val="Heading5"/>
         <w:rPr>
           <w:color w:val="000000"/>
         </w:rPr>
-        <w:t xml:space="preserve"> vs Bundlers:</w:t>
-      </w:r>
-    </w:p>
-    <w:p>
-      <w:r>
-        <w:t>The Bundlers seek to kidnap other bunnies and induct them into the Bundler society. Bundler society is very hierarchical and caste based, and very brutal. The Bundlers do not ever talk to the bunnies, they only attack them. Bunnies are scared of the Bundlers, which causes some to be afraid to leave Bunnyville despite the Curse.</w:t>
+      </w:pPr>
+      <w:bookmarkStart w:id="30" w:name="_b5kad88a8x2r" w:colFirst="0" w:colLast="0"/>
+      <w:bookmarkEnd w:id="30"/>
+      <w:r>
+        <w:rPr>
+          <w:color w:val="000000"/>
+        </w:rPr>
+        <w:t>Player &amp; Hyacinth:</w:t>
+      </w:r>
+    </w:p>
+    <w:p>
+      <w:r>
+        <w:t>Hyacinth lives to be mysterious and make trouble. While he holds no special resentment for Bunnyville or the Player, he has strange ideas about life and society that he gained from speaking with a cat. He frequently manipulates the Player, and eventually his meddling can lead to the Player fighting him.</w:t>
       </w:r>
     </w:p>
     <w:p/>
@@ -3471,52 +3559,8 @@
           <w:color w:val="000000"/>
         </w:rPr>
       </w:pPr>
-      <w:bookmarkStart w:id="30" w:name="_gmqou2jg4hmu" w:colFirst="0" w:colLast="0"/>
-      <w:bookmarkEnd w:id="30"/>
-      <w:r>
-        <w:rPr>
-          <w:color w:val="000000"/>
-        </w:rPr>
-        <w:t>Player vs Carrot Curse:</w:t>
-      </w:r>
-    </w:p>
-    <w:p>
-      <w:r>
-        <w:t>The Player must also deal with the Carrot Curse. If the Player consumes carrots, they can gain power boosts depending on the type of carrot, but if they eat too many in a day they will black out and wake up somewhere else. The game will keep track of how many carrots the Player eats, and the Player’s appearance, as well as some game events, will change based on it.</w:t>
-      </w:r>
-    </w:p>
-    <w:p/>
-    <w:p>
-      <w:pPr>
-        <w:pStyle w:val="Heading5"/>
-        <w:rPr>
-          <w:color w:val="000000"/>
-        </w:rPr>
-      </w:pPr>
-      <w:bookmarkStart w:id="31" w:name="_b5kad88a8x2r" w:colFirst="0" w:colLast="0"/>
+      <w:bookmarkStart w:id="31" w:name="_gsuswblq8pcw" w:colFirst="0" w:colLast="0"/>
       <w:bookmarkEnd w:id="31"/>
-      <w:r>
-        <w:rPr>
-          <w:color w:val="000000"/>
-        </w:rPr>
-        <w:t>Player &amp; Hyacinth:</w:t>
-      </w:r>
-    </w:p>
-    <w:p>
-      <w:r>
-        <w:t>Hyacinth lives to be mysterious and make trouble. While he holds no special resentment for Bunnyville or the Player, he has strange ideas about life and society that he gained from speaking with a cat. He frequently manipulates the Player, and eventually his meddling can lead to the Player fighting him.</w:t>
-      </w:r>
-    </w:p>
-    <w:p/>
-    <w:p>
-      <w:pPr>
-        <w:pStyle w:val="Heading5"/>
-        <w:rPr>
-          <w:color w:val="000000"/>
-        </w:rPr>
-      </w:pPr>
-      <w:bookmarkStart w:id="32" w:name="_gsuswblq8pcw" w:colFirst="0" w:colLast="0"/>
-      <w:bookmarkEnd w:id="32"/>
       <w:r>
         <w:rPr>
           <w:color w:val="000000"/>
@@ -3540,19 +3584,20 @@
       <w:pPr>
         <w:pStyle w:val="Heading3"/>
       </w:pPr>
-      <w:bookmarkStart w:id="33" w:name="_r45i4v4af60" w:colFirst="0" w:colLast="0"/>
+      <w:bookmarkStart w:id="32" w:name="_r45i4v4af60" w:colFirst="0" w:colLast="0"/>
+      <w:bookmarkEnd w:id="32"/>
+      <w:r>
+        <w:br w:type="page"/>
+      </w:r>
+    </w:p>
+    <w:p>
+      <w:pPr>
+        <w:pStyle w:val="Heading3"/>
+      </w:pPr>
+      <w:bookmarkStart w:id="33" w:name="_lrh3tvt6viwx" w:colFirst="0" w:colLast="0"/>
       <w:bookmarkEnd w:id="33"/>
       <w:r>
-        <w:br w:type="page"/>
-      </w:r>
-    </w:p>
-    <w:p>
-      <w:pPr>
-        <w:pStyle w:val="Heading3"/>
-      </w:pPr>
-      <w:bookmarkStart w:id="34" w:name="_lrh3tvt6viwx" w:colFirst="0" w:colLast="0"/>
-      <w:bookmarkEnd w:id="34"/>
-      <w:r>
+        <w:lastRenderedPageBreak/>
         <w:t>Characters</w:t>
       </w:r>
       <w:r>
@@ -3597,7 +3642,7 @@
                     <pic:cNvPicPr preferRelativeResize="0"/>
                   </pic:nvPicPr>
                   <pic:blipFill>
-                    <a:blip r:embed="rId13"/>
+                    <a:blip r:embed="rId10"/>
                     <a:srcRect/>
                     <a:stretch>
                       <a:fillRect/>
@@ -3629,8 +3674,8 @@
           <w:szCs w:val="21"/>
         </w:rPr>
       </w:pPr>
-      <w:bookmarkStart w:id="35" w:name="_5cba1u1kpdy3" w:colFirst="0" w:colLast="0"/>
-      <w:bookmarkEnd w:id="35"/>
+      <w:bookmarkStart w:id="34" w:name="_5cba1u1kpdy3" w:colFirst="0" w:colLast="0"/>
+      <w:bookmarkEnd w:id="34"/>
       <w:r>
         <w:rPr>
           <w:color w:val="000000"/>
@@ -3729,8 +3774,8 @@
           <w:szCs w:val="28"/>
         </w:rPr>
       </w:pPr>
-      <w:bookmarkStart w:id="36" w:name="_ls0posttbtgq" w:colFirst="0" w:colLast="0"/>
-      <w:bookmarkEnd w:id="36"/>
+      <w:bookmarkStart w:id="35" w:name="_ls0posttbtgq" w:colFirst="0" w:colLast="0"/>
+      <w:bookmarkEnd w:id="35"/>
       <w:r>
         <w:rPr>
           <w:color w:val="000000"/>
@@ -3765,7 +3810,7 @@
                     <pic:cNvPicPr preferRelativeResize="0"/>
                   </pic:nvPicPr>
                   <pic:blipFill>
-                    <a:blip r:embed="rId14"/>
+                    <a:blip r:embed="rId11"/>
                     <a:srcRect/>
                     <a:stretch>
                       <a:fillRect/>
@@ -3913,8 +3958,8 @@
           <w:szCs w:val="28"/>
         </w:rPr>
       </w:pPr>
-      <w:bookmarkStart w:id="37" w:name="_rktnsr9dgix" w:colFirst="0" w:colLast="0"/>
-      <w:bookmarkEnd w:id="37"/>
+      <w:bookmarkStart w:id="36" w:name="_rktnsr9dgix" w:colFirst="0" w:colLast="0"/>
+      <w:bookmarkEnd w:id="36"/>
       <w:r>
         <w:rPr>
           <w:color w:val="000000"/>
@@ -3949,7 +3994,7 @@
                     <pic:cNvPicPr preferRelativeResize="0"/>
                   </pic:nvPicPr>
                   <pic:blipFill>
-                    <a:blip r:embed="rId15"/>
+                    <a:blip r:embed="rId12"/>
                     <a:srcRect/>
                     <a:stretch>
                       <a:fillRect/>
@@ -4064,6 +4109,7 @@
           <w:sz w:val="21"/>
           <w:szCs w:val="21"/>
         </w:rPr>
+        <w:lastRenderedPageBreak/>
         <w:t>Personality:</w:t>
       </w:r>
       <w:r>
@@ -4107,8 +4153,8 @@
           <w:szCs w:val="28"/>
         </w:rPr>
       </w:pPr>
-      <w:bookmarkStart w:id="38" w:name="_74a618zc8lwc" w:colFirst="0" w:colLast="0"/>
-      <w:bookmarkEnd w:id="38"/>
+      <w:bookmarkStart w:id="37" w:name="_74a618zc8lwc" w:colFirst="0" w:colLast="0"/>
+      <w:bookmarkEnd w:id="37"/>
       <w:r>
         <w:rPr>
           <w:color w:val="000000"/>
@@ -4274,8 +4320,8 @@
           <w:szCs w:val="28"/>
         </w:rPr>
       </w:pPr>
-      <w:bookmarkStart w:id="39" w:name="_h1d8bcmdo671" w:colFirst="0" w:colLast="0"/>
-      <w:bookmarkEnd w:id="39"/>
+      <w:bookmarkStart w:id="38" w:name="_h1d8bcmdo671" w:colFirst="0" w:colLast="0"/>
+      <w:bookmarkEnd w:id="38"/>
       <w:r>
         <w:rPr>
           <w:color w:val="000000"/>
@@ -4409,8 +4455,8 @@
           <w:szCs w:val="28"/>
         </w:rPr>
       </w:pPr>
-      <w:bookmarkStart w:id="40" w:name="_ggdm9ao2eolq" w:colFirst="0" w:colLast="0"/>
-      <w:bookmarkEnd w:id="40"/>
+      <w:bookmarkStart w:id="39" w:name="_ggdm9ao2eolq" w:colFirst="0" w:colLast="0"/>
+      <w:bookmarkEnd w:id="39"/>
       <w:r>
         <w:rPr>
           <w:color w:val="000000"/>
@@ -4518,8 +4564,8 @@
           <w:szCs w:val="28"/>
         </w:rPr>
       </w:pPr>
-      <w:bookmarkStart w:id="41" w:name="_gkrdcij06qz9" w:colFirst="0" w:colLast="0"/>
-      <w:bookmarkEnd w:id="41"/>
+      <w:bookmarkStart w:id="40" w:name="_gkrdcij06qz9" w:colFirst="0" w:colLast="0"/>
+      <w:bookmarkEnd w:id="40"/>
       <w:r>
         <w:rPr>
           <w:color w:val="000000"/>
@@ -4635,8 +4681,8 @@
           <w:szCs w:val="28"/>
         </w:rPr>
       </w:pPr>
-      <w:bookmarkStart w:id="42" w:name="_rn2lxgsi2hy" w:colFirst="0" w:colLast="0"/>
-      <w:bookmarkEnd w:id="42"/>
+      <w:bookmarkStart w:id="41" w:name="_rn2lxgsi2hy" w:colFirst="0" w:colLast="0"/>
+      <w:bookmarkEnd w:id="41"/>
       <w:r>
         <w:rPr>
           <w:strike/>
@@ -4644,6 +4690,7 @@
           <w:sz w:val="28"/>
           <w:szCs w:val="28"/>
         </w:rPr>
+        <w:lastRenderedPageBreak/>
         <w:t>Reflects Sun (Sunny)</w:t>
       </w:r>
     </w:p>
@@ -4757,8 +4804,8 @@
           <w:szCs w:val="28"/>
         </w:rPr>
       </w:pPr>
-      <w:bookmarkStart w:id="43" w:name="_g1o1wl9srppa" w:colFirst="0" w:colLast="0"/>
-      <w:bookmarkEnd w:id="43"/>
+      <w:bookmarkStart w:id="42" w:name="_g1o1wl9srppa" w:colFirst="0" w:colLast="0"/>
+      <w:bookmarkEnd w:id="42"/>
       <w:r>
         <w:rPr>
           <w:strike/>
@@ -4879,8 +4926,8 @@
           <w:szCs w:val="28"/>
         </w:rPr>
       </w:pPr>
-      <w:bookmarkStart w:id="44" w:name="_ar2zfa5klcqb" w:colFirst="0" w:colLast="0"/>
-      <w:bookmarkEnd w:id="44"/>
+      <w:bookmarkStart w:id="43" w:name="_ar2zfa5klcqb" w:colFirst="0" w:colLast="0"/>
+      <w:bookmarkEnd w:id="43"/>
       <w:r>
         <w:rPr>
           <w:strike/>
@@ -5009,8 +5056,8 @@
           <w:szCs w:val="28"/>
         </w:rPr>
       </w:pPr>
-      <w:bookmarkStart w:id="45" w:name="_36x8ve9xmlzl" w:colFirst="0" w:colLast="0"/>
-      <w:bookmarkEnd w:id="45"/>
+      <w:bookmarkStart w:id="44" w:name="_36x8ve9xmlzl" w:colFirst="0" w:colLast="0"/>
+      <w:bookmarkEnd w:id="44"/>
       <w:r>
         <w:rPr>
           <w:strike/>
@@ -5131,8 +5178,8 @@
           <w:szCs w:val="28"/>
         </w:rPr>
       </w:pPr>
-      <w:bookmarkStart w:id="46" w:name="_t91wyte9mtmy" w:colFirst="0" w:colLast="0"/>
-      <w:bookmarkEnd w:id="46"/>
+      <w:bookmarkStart w:id="45" w:name="_t91wyte9mtmy" w:colFirst="0" w:colLast="0"/>
+      <w:bookmarkEnd w:id="45"/>
       <w:r>
         <w:rPr>
           <w:strike/>
@@ -5253,8 +5300,8 @@
           <w:szCs w:val="28"/>
         </w:rPr>
       </w:pPr>
-      <w:bookmarkStart w:id="47" w:name="_qjmnbdmveb7i" w:colFirst="0" w:colLast="0"/>
-      <w:bookmarkEnd w:id="47"/>
+      <w:bookmarkStart w:id="46" w:name="_qjmnbdmveb7i" w:colFirst="0" w:colLast="0"/>
+      <w:bookmarkEnd w:id="46"/>
       <w:r>
         <w:rPr>
           <w:strike/>
@@ -5375,8 +5422,8 @@
           <w:szCs w:val="28"/>
         </w:rPr>
       </w:pPr>
-      <w:bookmarkStart w:id="48" w:name="_q9xcloqromz9" w:colFirst="0" w:colLast="0"/>
-      <w:bookmarkEnd w:id="48"/>
+      <w:bookmarkStart w:id="47" w:name="_q9xcloqromz9" w:colFirst="0" w:colLast="0"/>
+      <w:bookmarkEnd w:id="47"/>
       <w:r>
         <w:rPr>
           <w:strike/>
@@ -5496,14 +5543,15 @@
           <w:szCs w:val="28"/>
         </w:rPr>
       </w:pPr>
-      <w:bookmarkStart w:id="49" w:name="_m8kvpwrqh8n9" w:colFirst="0" w:colLast="0"/>
-      <w:bookmarkEnd w:id="49"/>
+      <w:bookmarkStart w:id="48" w:name="_m8kvpwrqh8n9" w:colFirst="0" w:colLast="0"/>
+      <w:bookmarkEnd w:id="48"/>
       <w:r>
         <w:rPr>
           <w:color w:val="000000"/>
           <w:sz w:val="28"/>
           <w:szCs w:val="28"/>
         </w:rPr>
+        <w:lastRenderedPageBreak/>
         <w:t>[Mayor Bunny]</w:t>
       </w:r>
     </w:p>
@@ -5623,8 +5671,8 @@
           <w:szCs w:val="28"/>
         </w:rPr>
       </w:pPr>
-      <w:bookmarkStart w:id="50" w:name="_d2id9rt77q93" w:colFirst="0" w:colLast="0"/>
-      <w:bookmarkEnd w:id="50"/>
+      <w:bookmarkStart w:id="49" w:name="_d2id9rt77q93" w:colFirst="0" w:colLast="0"/>
+      <w:bookmarkEnd w:id="49"/>
       <w:r>
         <w:rPr>
           <w:strike/>
@@ -5768,41 +5816,41 @@
       <w:pPr>
         <w:pStyle w:val="Heading3"/>
       </w:pPr>
-      <w:bookmarkStart w:id="51" w:name="_6qolhx8r7zq" w:colFirst="0" w:colLast="0"/>
+      <w:bookmarkStart w:id="50" w:name="_6qolhx8r7zq" w:colFirst="0" w:colLast="0"/>
+      <w:bookmarkEnd w:id="50"/>
+      <w:r>
+        <w:t>Dialogue</w:t>
+      </w:r>
+    </w:p>
+    <w:p/>
+    <w:p>
+      <w:r>
+        <w:t>The dialogue in CQ will be conducted in a visual novel-</w:t>
+      </w:r>
+      <w:proofErr w:type="spellStart"/>
+      <w:r>
+        <w:t>esque</w:t>
+      </w:r>
+      <w:proofErr w:type="spellEnd"/>
+      <w:r>
+        <w:t xml:space="preserve"> style, inspired by Stardew Valley. It will have branching path options, and will change based on the player’s decisions throughout the game. The dialogue will also be influenced by the player’s relationship level with the </w:t>
+      </w:r>
+      <w:proofErr w:type="spellStart"/>
+      <w:r>
+        <w:t>npc</w:t>
+      </w:r>
+      <w:proofErr w:type="spellEnd"/>
+      <w:r>
+        <w:t>, which can be tracked and changed during conversation.</w:t>
+      </w:r>
+    </w:p>
+    <w:p/>
+    <w:p>
+      <w:pPr>
+        <w:pStyle w:val="Heading4"/>
+      </w:pPr>
+      <w:bookmarkStart w:id="51" w:name="_a2wf7rwh8pi0" w:colFirst="0" w:colLast="0"/>
       <w:bookmarkEnd w:id="51"/>
-      <w:r>
-        <w:t>Dialogue</w:t>
-      </w:r>
-    </w:p>
-    <w:p/>
-    <w:p>
-      <w:r>
-        <w:t>The dialogue in CQ will be conducted in a visual novel-</w:t>
-      </w:r>
-      <w:proofErr w:type="spellStart"/>
-      <w:r>
-        <w:t>esque</w:t>
-      </w:r>
-      <w:proofErr w:type="spellEnd"/>
-      <w:r>
-        <w:t xml:space="preserve"> style, inspired by Stardew Valley. It will have branching path options, and will change based on the player’s decisions throughout the game. The dialogue will also be influenced by the player’s relationship level with the </w:t>
-      </w:r>
-      <w:proofErr w:type="spellStart"/>
-      <w:r>
-        <w:t>npc</w:t>
-      </w:r>
-      <w:proofErr w:type="spellEnd"/>
-      <w:r>
-        <w:t>, which can be tracked and changed during conversation.</w:t>
-      </w:r>
-    </w:p>
-    <w:p/>
-    <w:p>
-      <w:pPr>
-        <w:pStyle w:val="Heading4"/>
-      </w:pPr>
-      <w:bookmarkStart w:id="52" w:name="_a2wf7rwh8pi0" w:colFirst="0" w:colLast="0"/>
-      <w:bookmarkEnd w:id="52"/>
       <w:r>
         <w:rPr>
           <w:b/>
@@ -6033,6 +6081,7 @@
         <w:rPr>
           <w:color w:val="45818E"/>
         </w:rPr>
+        <w:lastRenderedPageBreak/>
         <w:br/>
       </w:r>
       <w:r>
@@ -7108,7 +7157,7 @@
                     <pic:cNvPicPr preferRelativeResize="0"/>
                   </pic:nvPicPr>
                   <pic:blipFill>
-                    <a:blip r:embed="rId16"/>
+                    <a:blip r:embed="rId13"/>
                     <a:srcRect l="11747"/>
                     <a:stretch>
                       <a:fillRect/>
@@ -7156,7 +7205,7 @@
                     <pic:cNvPicPr preferRelativeResize="0"/>
                   </pic:nvPicPr>
                   <pic:blipFill>
-                    <a:blip r:embed="rId17"/>
+                    <a:blip r:embed="rId14"/>
                     <a:srcRect l="11844"/>
                     <a:stretch>
                       <a:fillRect/>
@@ -7204,7 +7253,7 @@
                     <pic:cNvPicPr preferRelativeResize="0"/>
                   </pic:nvPicPr>
                   <pic:blipFill>
-                    <a:blip r:embed="rId18"/>
+                    <a:blip r:embed="rId15"/>
                     <a:srcRect l="11844"/>
                     <a:stretch>
                       <a:fillRect/>
@@ -7231,9 +7280,10 @@
       <w:pPr>
         <w:pStyle w:val="Heading3"/>
       </w:pPr>
-      <w:bookmarkStart w:id="53" w:name="_o21ge0o8vmif" w:colFirst="0" w:colLast="0"/>
-      <w:bookmarkEnd w:id="53"/>
-      <w:r>
+      <w:bookmarkStart w:id="52" w:name="_o21ge0o8vmif" w:colFirst="0" w:colLast="0"/>
+      <w:bookmarkEnd w:id="52"/>
+      <w:r>
+        <w:lastRenderedPageBreak/>
         <w:t>Story Outline</w:t>
       </w:r>
     </w:p>
@@ -7362,7 +7412,11 @@
     </w:p>
     <w:p>
       <w:r>
-        <w:t>After the Player defeats a certain area boss while exploring, the Seed, they gain access to both the Bundlers base (entrance secret) and a key to the gate blocking the Dragon Paths. When the Player returns to Bunnyville, the mayor will comment on the key and how he’s seen a similar design on the gate to the Dragon Paths, at which point the player will gain a quest to open the gate and explore there. Upon entering the Dragon Paths, the Player will see a short cutscene depicting the environment, with its massive furrows in the stone and skeletons. In the Dragon Paths, more lost tablets and structures from the fallen Carrot Kingdom can be found, to help the Player learn the history. Upon exploring them, the Player learns of the hidden Sulphur Lakes, an underground area that is said to have been “the source of the Carrot Kingdom’s power”. The quest log will update to indicate the Player should investigate this further.</w:t>
+        <w:t xml:space="preserve">After the Player defeats a certain area boss while exploring, the Seed, they gain access to both the Bundlers base (entrance secret) and a key to the gate blocking the Dragon Paths. When the </w:t>
+      </w:r>
+      <w:r>
+        <w:lastRenderedPageBreak/>
+        <w:t>Player returns to Bunnyville, the mayor will comment on the key and how he’s seen a similar design on the gate to the Dragon Paths, at which point the player will gain a quest to open the gate and explore there. Upon entering the Dragon Paths, the Player will see a short cutscene depicting the environment, with its massive furrows in the stone and skeletons. In the Dragon Paths, more lost tablets and structures from the fallen Carrot Kingdom can be found, to help the Player learn the history. Upon exploring them, the Player learns of the hidden Sulphur Lakes, an underground area that is said to have been “the source of the Carrot Kingdom’s power”. The quest log will update to indicate the Player should investigate this further.</w:t>
       </w:r>
     </w:p>
     <w:p/>
@@ -7461,7 +7515,11 @@
     <w:p/>
     <w:p>
       <w:r>
-        <w:t>After reaching a certain point, Hyacinth regretfully informs the Player that he must continue alone, and expresses regret that the Player must die here. He then puts out the light of the lantern, plunging the screen into darkness. He has a couple more dialogue lines in the dark as he leaves.</w:t>
+        <w:t xml:space="preserve">After reaching a certain point, Hyacinth regretfully informs the Player that he must continue alone, and expresses regret that the Player must die here. He then puts out the light of the lantern, plunging the screen into darkness. He has a couple more dialogue lines in the dark as </w:t>
+      </w:r>
+      <w:r>
+        <w:lastRenderedPageBreak/>
+        <w:t>he leaves.</w:t>
       </w:r>
       <w:r>
         <w:br/>
@@ -7585,18 +7643,19 @@
       <w:pPr>
         <w:pStyle w:val="Heading3"/>
       </w:pPr>
-      <w:bookmarkStart w:id="54" w:name="_iwmlvg3xv4nl" w:colFirst="0" w:colLast="0"/>
+      <w:bookmarkStart w:id="53" w:name="_iwmlvg3xv4nl" w:colFirst="0" w:colLast="0"/>
+      <w:bookmarkEnd w:id="53"/>
+      <w:r>
+        <w:lastRenderedPageBreak/>
+        <w:t>Quests</w:t>
+      </w:r>
+    </w:p>
+    <w:p>
+      <w:pPr>
+        <w:pStyle w:val="Heading4"/>
+      </w:pPr>
+      <w:bookmarkStart w:id="54" w:name="_p2rucyt4xdzz" w:colFirst="0" w:colLast="0"/>
       <w:bookmarkEnd w:id="54"/>
-      <w:r>
-        <w:t>Quests</w:t>
-      </w:r>
-    </w:p>
-    <w:p>
-      <w:pPr>
-        <w:pStyle w:val="Heading4"/>
-      </w:pPr>
-      <w:bookmarkStart w:id="55" w:name="_p2rucyt4xdzz" w:colFirst="0" w:colLast="0"/>
-      <w:bookmarkEnd w:id="55"/>
       <w:r>
         <w:t>QUEST 1:</w:t>
       </w:r>
@@ -7659,7 +7718,11 @@
       </w:r>
       <w:proofErr w:type="gramEnd"/>
       <w:r>
-        <w:t xml:space="preserve"> toward the player. It is also necessary for the player to finish Oakly’s quest line. He will move next to the clocktower if it is completed, and can be talked to for another quest.</w:t>
+        <w:t xml:space="preserve"> toward the player. It is also necessary for </w:t>
+      </w:r>
+      <w:r>
+        <w:lastRenderedPageBreak/>
+        <w:t>the player to finish Oakly’s quest line. He will move next to the clocktower if it is completed, and can be talked to for another quest.</w:t>
       </w:r>
       <w:r>
         <w:br/>
@@ -7675,30 +7738,30 @@
       <w:pPr>
         <w:pStyle w:val="Heading4"/>
       </w:pPr>
-      <w:bookmarkStart w:id="56" w:name="_x5q47nqzmrvp" w:colFirst="0" w:colLast="0"/>
-      <w:bookmarkEnd w:id="56"/>
+      <w:bookmarkStart w:id="55" w:name="_x5q47nqzmrvp" w:colFirst="0" w:colLast="0"/>
+      <w:bookmarkEnd w:id="55"/>
       <w:r>
         <w:t>QUEST 2:</w:t>
       </w:r>
     </w:p>
     <w:p>
       <w:r>
-        <w:t>Valor the guard bunny (named after the ancient Carrot Kingdom hero) is curious about the Carrot Kingdom history. If the player talks to him while he is on patrol, he will mention how he collects ancient tablets. If the player brings him ancient tablets, he will pay the player 100 carrot seeds for each tablet, and give the player additional lore on Carrot Kingdom history.</w:t>
+        <w:t xml:space="preserve">Valor the guard bunny (named after the ancient Carrot Kingdom hero) is curious about the Carrot Kingdom history. If the player talks to him while he is on patrol, he will mention how he collects ancient tablets. If the player brings him ancient tablets, he will pay the player 100 carrot seeds for each </w:t>
+      </w:r>
+      <w:proofErr w:type="gramStart"/>
+      <w:r>
+        <w:t>tablet, and</w:t>
+      </w:r>
+      <w:proofErr w:type="gramEnd"/>
+      <w:r>
+        <w:t xml:space="preserve"> give the player additional lore on Carrot Kingdom history.</w:t>
       </w:r>
       <w:r>
         <w:br/>
       </w:r>
       <w:r>
         <w:br/>
-        <w:t>The player can find a total of 20 ancient tablets throughout the game, located in the ruins of the Carrot Kingdom (</w:t>
-      </w:r>
-      <w:proofErr w:type="gramStart"/>
-      <w:r>
-        <w:t>more rare</w:t>
-      </w:r>
-      <w:proofErr w:type="gramEnd"/>
-      <w:r>
-        <w:t xml:space="preserve"> in beginning areas). Some are very hard to find. If the player brings Valor 5 tablets, it will unlock a further quest chain with him. After 15 tablets, he will give you a sensor that shows the remaining on your map.</w:t>
+        <w:t>The player can find a total of 20 ancient tablets throughout the game, located in the ruins of the Carrot Kingdom (more rare in beginning areas). Some are very hard to find. If the player brings Valor 5 tablets, it will unlock a further quest chain with him. After 15 tablets, he will give you a sensor that shows the remaining on your map.</w:t>
       </w:r>
     </w:p>
     <w:p/>
@@ -7713,8 +7776,8 @@
       <w:pPr>
         <w:pStyle w:val="Heading4"/>
       </w:pPr>
-      <w:bookmarkStart w:id="57" w:name="_66j5089a4yrp" w:colFirst="0" w:colLast="0"/>
-      <w:bookmarkEnd w:id="57"/>
+      <w:bookmarkStart w:id="56" w:name="_66j5089a4yrp" w:colFirst="0" w:colLast="0"/>
+      <w:bookmarkEnd w:id="56"/>
       <w:r>
         <w:t>QUEST 3:</w:t>
       </w:r>
@@ -7742,12 +7805,16 @@
       </w:r>
       <w:r>
         <w:br/>
-        <w:t>After defeating Dancer, another cutscene will play in which he thanks the player as he dies. After his death, Clover will confide in the player about her doubts about Bunnyville and the Curse, and then say they should inform the town of Dancer’s death. The player’s screen fades to black and they appear in Bunnyville, indicating time has passed. The reward for this quest is the Jester’s Hat the player picked up earlier, and the carrot seeds found in the Bundler’s camp.</w:t>
-      </w:r>
-    </w:p>
-    <w:p>
-      <w:bookmarkStart w:id="58" w:name="_djlkkiafxggg" w:colFirst="0" w:colLast="0"/>
-      <w:bookmarkEnd w:id="58"/>
+        <w:t xml:space="preserve">After defeating Dancer, another cutscene will play in which he thanks the player as he dies. After his death, Clover will confide in the player about her doubts about Bunnyville and the Curse, and then say they should inform the town of Dancer’s death. The player’s screen fades </w:t>
+      </w:r>
+      <w:r>
+        <w:lastRenderedPageBreak/>
+        <w:t>to black and they appear in Bunnyville, indicating time has passed. The reward for this quest is the Jester’s Hat the player picked up earlier, and the carrot seeds found in the Bundler’s camp.</w:t>
+      </w:r>
+    </w:p>
+    <w:p>
+      <w:bookmarkStart w:id="57" w:name="_djlkkiafxggg" w:colFirst="0" w:colLast="0"/>
+      <w:bookmarkEnd w:id="57"/>
     </w:p>
     <w:p/>
     <w:p/>
@@ -7760,47 +7827,6 @@
     </w:sectPr>
   </w:body>
 </w:document>
-</file>
-
-<file path=word/comments.xml><?xml version="1.0" encoding="utf-8"?>
-<w:comments xmlns:wpc="http://schemas.microsoft.com/office/word/2010/wordprocessingCanvas" xmlns:cx="http://schemas.microsoft.com/office/drawing/2014/chartex" xmlns:cx1="http://schemas.microsoft.com/office/drawing/2015/9/8/chartex" xmlns:cx2="http://schemas.microsoft.com/office/drawing/2015/10/21/chartex" xmlns:cx3="http://schemas.microsoft.com/office/drawing/2016/5/9/chartex" xmlns:cx4="http://schemas.microsoft.com/office/drawing/2016/5/10/chartex" xmlns:cx5="http://schemas.microsoft.com/office/drawing/2016/5/11/chartex" xmlns:cx6="http://schemas.microsoft.com/office/drawing/2016/5/12/chartex" xmlns:cx7="http://schemas.microsoft.com/office/drawing/2016/5/13/chartex" xmlns:cx8="http://schemas.microsoft.com/office/drawing/2016/5/14/chartex" xmlns:mc="http://schemas.openxmlformats.org/markup-compatibility/2006" xmlns:aink="http://schemas.microsoft.com/office/drawing/2016/ink" xmlns:am3d="http://schemas.microsoft.com/office/drawing/2017/model3d" xmlns:o="urn:schemas-microsoft-com:office:office" xmlns:oel="http://schemas.microsoft.com/office/2019/extlst" xmlns:r="http://schemas.openxmlformats.org/officeDocument/2006/relationships" xmlns:m="http://schemas.openxmlformats.org/officeDocument/2006/math" xmlns:v="urn:schemas-microsoft-com:vml" xmlns:wp14="http://schemas.microsoft.com/office/word/2010/wordprocessingDrawing" xmlns:wp="http://schemas.openxmlformats.org/drawingml/2006/wordprocessingDrawing" xmlns:w10="urn:schemas-microsoft-com:office:word" xmlns:w="http://schemas.openxmlformats.org/wordprocessingml/2006/main" xmlns:w14="http://schemas.microsoft.com/office/word/2010/wordml" xmlns:w15="http://schemas.microsoft.com/office/word/2012/wordml" xmlns:w16cex="http://schemas.microsoft.com/office/word/2018/wordml/cex" xmlns:w16cid="http://schemas.microsoft.com/office/word/2016/wordml/cid" xmlns:w16="http://schemas.microsoft.com/office/word/2018/wordml" xmlns:w16sdtdh="http://schemas.microsoft.com/office/word/2020/wordml/sdtdatahash" xmlns:w16se="http://schemas.microsoft.com/office/word/2015/wordml/symex" xmlns:wpg="http://schemas.microsoft.com/office/word/2010/wordprocessingGroup" xmlns:wpi="http://schemas.microsoft.com/office/word/2010/wordprocessingInk" xmlns:wne="http://schemas.microsoft.com/office/word/2006/wordml" xmlns:wps="http://schemas.microsoft.com/office/word/2010/wordprocessingShape" mc:Ignorable="w14 w15 w16se w16cid w16 w16cex w16sdtdh wp14">
-  <w:comment w:id="0" w:author="Joy S" w:date="2023-08-31T15:19:00Z" w:initials="">
-    <w:p>
-      <w:pPr>
-        <w:widowControl w:val="0"/>
-        <w:pBdr>
-          <w:top w:val="nil"/>
-          <w:left w:val="nil"/>
-          <w:bottom w:val="nil"/>
-          <w:right w:val="nil"/>
-          <w:between w:val="nil"/>
-        </w:pBdr>
-        <w:spacing w:line="240" w:lineRule="auto"/>
-        <w:rPr>
-          <w:color w:val="000000"/>
-        </w:rPr>
-      </w:pPr>
-      <w:r>
-        <w:rPr>
-          <w:color w:val="000000"/>
-        </w:rPr>
-        <w:t>will trim this document down to reflect actual scope, and most relevant info</w:t>
-      </w:r>
-    </w:p>
-  </w:comment>
-</w:comments>
-</file>
-
-<file path=word/commentsExtended.xml><?xml version="1.0" encoding="utf-8"?>
-<w15:commentsEx xmlns:wpc="http://schemas.microsoft.com/office/word/2010/wordprocessingCanvas" xmlns:cx="http://schemas.microsoft.com/office/drawing/2014/chartex" xmlns:cx1="http://schemas.microsoft.com/office/drawing/2015/9/8/chartex" xmlns:cx2="http://schemas.microsoft.com/office/drawing/2015/10/21/chartex" xmlns:cx3="http://schemas.microsoft.com/office/drawing/2016/5/9/chartex" xmlns:cx4="http://schemas.microsoft.com/office/drawing/2016/5/10/chartex" xmlns:cx5="http://schemas.microsoft.com/office/drawing/2016/5/11/chartex" xmlns:cx6="http://schemas.microsoft.com/office/drawing/2016/5/12/chartex" xmlns:cx7="http://schemas.microsoft.com/office/drawing/2016/5/13/chartex" xmlns:cx8="http://schemas.microsoft.com/office/drawing/2016/5/14/chartex" xmlns:mc="http://schemas.openxmlformats.org/markup-compatibility/2006" xmlns:aink="http://schemas.microsoft.com/office/drawing/2016/ink" xmlns:am3d="http://schemas.microsoft.com/office/drawing/2017/model3d" xmlns:o="urn:schemas-microsoft-com:office:office" xmlns:oel="http://schemas.microsoft.com/office/2019/extlst" xmlns:r="http://schemas.openxmlformats.org/officeDocument/2006/relationships" xmlns:m="http://schemas.openxmlformats.org/officeDocument/2006/math" xmlns:v="urn:schemas-microsoft-com:vml" xmlns:wp14="http://schemas.microsoft.com/office/word/2010/wordprocessingDrawing" xmlns:wp="http://schemas.openxmlformats.org/drawingml/2006/wordprocessingDrawing" xmlns:w10="urn:schemas-microsoft-com:office:word" xmlns:w="http://schemas.openxmlformats.org/wordprocessingml/2006/main" xmlns:w14="http://schemas.microsoft.com/office/word/2010/wordml" xmlns:w15="http://schemas.microsoft.com/office/word/2012/wordml" xmlns:w16cex="http://schemas.microsoft.com/office/word/2018/wordml/cex" xmlns:w16cid="http://schemas.microsoft.com/office/word/2016/wordml/cid" xmlns:w16="http://schemas.microsoft.com/office/word/2018/wordml" xmlns:w16sdtdh="http://schemas.microsoft.com/office/word/2020/wordml/sdtdatahash" xmlns:w16se="http://schemas.microsoft.com/office/word/2015/wordml/symex" xmlns:wpg="http://schemas.microsoft.com/office/word/2010/wordprocessingGroup" xmlns:wpi="http://schemas.microsoft.com/office/word/2010/wordprocessingInk" xmlns:wne="http://schemas.microsoft.com/office/word/2006/wordml" xmlns:wps="http://schemas.microsoft.com/office/word/2010/wordprocessingShape" mc:Ignorable="w14 w15 w16se w16cid w16 w16cex w16sdtdh wp14">
-  <w15:commentEx w15:paraId="227A79A9" w15:done="0"/>
-</w15:commentsEx>
-</file>
-
-<file path=word/commentsIds.xml><?xml version="1.0" encoding="utf-8"?>
-<w16cid:commentsIds xmlns:wpc="http://schemas.microsoft.com/office/word/2010/wordprocessingCanvas" xmlns:cx="http://schemas.microsoft.com/office/drawing/2014/chartex" xmlns:cx1="http://schemas.microsoft.com/office/drawing/2015/9/8/chartex" xmlns:cx2="http://schemas.microsoft.com/office/drawing/2015/10/21/chartex" xmlns:cx3="http://schemas.microsoft.com/office/drawing/2016/5/9/chartex" xmlns:cx4="http://schemas.microsoft.com/office/drawing/2016/5/10/chartex" xmlns:cx5="http://schemas.microsoft.com/office/drawing/2016/5/11/chartex" xmlns:cx6="http://schemas.microsoft.com/office/drawing/2016/5/12/chartex" xmlns:cx7="http://schemas.microsoft.com/office/drawing/2016/5/13/chartex" xmlns:cx8="http://schemas.microsoft.com/office/drawing/2016/5/14/chartex" xmlns:mc="http://schemas.openxmlformats.org/markup-compatibility/2006" xmlns:aink="http://schemas.microsoft.com/office/drawing/2016/ink" xmlns:am3d="http://schemas.microsoft.com/office/drawing/2017/model3d" xmlns:o="urn:schemas-microsoft-com:office:office" xmlns:oel="http://schemas.microsoft.com/office/2019/extlst" xmlns:r="http://schemas.openxmlformats.org/officeDocument/2006/relationships" xmlns:m="http://schemas.openxmlformats.org/officeDocument/2006/math" xmlns:v="urn:schemas-microsoft-com:vml" xmlns:wp14="http://schemas.microsoft.com/office/word/2010/wordprocessingDrawing" xmlns:wp="http://schemas.openxmlformats.org/drawingml/2006/wordprocessingDrawing" xmlns:w10="urn:schemas-microsoft-com:office:word" xmlns:w="http://schemas.openxmlformats.org/wordprocessingml/2006/main" xmlns:w14="http://schemas.microsoft.com/office/word/2010/wordml" xmlns:w15="http://schemas.microsoft.com/office/word/2012/wordml" xmlns:w16cex="http://schemas.microsoft.com/office/word/2018/wordml/cex" xmlns:w16cid="http://schemas.microsoft.com/office/word/2016/wordml/cid" xmlns:w16="http://schemas.microsoft.com/office/word/2018/wordml" xmlns:w16sdtdh="http://schemas.microsoft.com/office/word/2020/wordml/sdtdatahash" xmlns:w16se="http://schemas.microsoft.com/office/word/2015/wordml/symex" xmlns:wpg="http://schemas.microsoft.com/office/word/2010/wordprocessingGroup" xmlns:wpi="http://schemas.microsoft.com/office/word/2010/wordprocessingInk" xmlns:wne="http://schemas.microsoft.com/office/word/2006/wordml" xmlns:wps="http://schemas.microsoft.com/office/word/2010/wordprocessingShape" mc:Ignorable="w14 w15 w16se w16cid w16 w16cex w16sdtdh wp14">
-  <w16cid:commentId w16cid:paraId="227A79A9" w16cid:durableId="62B908B5"/>
-</w16cid:commentsIds>
 </file>
 
 <file path=word/numbering.xml><?xml version="1.0" encoding="utf-8"?>

</xml_diff>